<commit_message>
Aula de Operadores Concluída.
</commit_message>
<xml_diff>
--- a/JavaScript/Anotações/07 Operadores.docx
+++ b/JavaScript/Anotações/07 Operadores.docx
@@ -1,6 +1,7 @@
 
 <file path=word/document.xml><?xml version="1.0" encoding="utf-8"?>
 <w:document xmlns:wpc="http://schemas.microsoft.com/office/word/2010/wordprocessingCanvas" xmlns:cx="http://schemas.microsoft.com/office/drawing/2014/chartex" xmlns:cx1="http://schemas.microsoft.com/office/drawing/2015/9/8/chartex" xmlns:cx2="http://schemas.microsoft.com/office/drawing/2015/10/21/chartex" xmlns:cx3="http://schemas.microsoft.com/office/drawing/2016/5/9/chartex" xmlns:cx4="http://schemas.microsoft.com/office/drawing/2016/5/10/chartex" xmlns:cx5="http://schemas.microsoft.com/office/drawing/2016/5/11/chartex" xmlns:cx6="http://schemas.microsoft.com/office/drawing/2016/5/12/chartex" xmlns:cx7="http://schemas.microsoft.com/office/drawing/2016/5/13/chartex" xmlns:cx8="http://schemas.microsoft.com/office/drawing/2016/5/14/chartex" xmlns:mc="http://schemas.openxmlformats.org/markup-compatibility/2006" xmlns:aink="http://schemas.microsoft.com/office/drawing/2016/ink" xmlns:am3d="http://schemas.microsoft.com/office/drawing/2017/model3d" xmlns:o="urn:schemas-microsoft-com:office:office" xmlns:r="http://schemas.openxmlformats.org/officeDocument/2006/relationships" xmlns:m="http://schemas.openxmlformats.org/officeDocument/2006/math" xmlns:v="urn:schemas-microsoft-com:vml" xmlns:wp14="http://schemas.microsoft.com/office/word/2010/wordprocessingDrawing" xmlns:wp="http://schemas.openxmlformats.org/drawingml/2006/wordprocessingDrawing" xmlns:w10="urn:schemas-microsoft-com:office:word" xmlns:w="http://schemas.openxmlformats.org/wordprocessingml/2006/main" xmlns:w14="http://schemas.microsoft.com/office/word/2010/wordml" xmlns:w15="http://schemas.microsoft.com/office/word/2012/wordml" xmlns:w16cex="http://schemas.microsoft.com/office/word/2018/wordml/cex" xmlns:w16cid="http://schemas.microsoft.com/office/word/2016/wordml/cid" xmlns:w16="http://schemas.microsoft.com/office/word/2018/wordml" xmlns:w16se="http://schemas.microsoft.com/office/word/2015/wordml/symex" xmlns:wpg="http://schemas.microsoft.com/office/word/2010/wordprocessingGroup" xmlns:wpi="http://schemas.microsoft.com/office/word/2010/wordprocessingInk" xmlns:wne="http://schemas.microsoft.com/office/word/2006/wordml" xmlns:wps="http://schemas.microsoft.com/office/word/2010/wordprocessingShape" mc:Ignorable="w14 w15 w16se w16cid w16 w16cex wp14">
+  <w:background w:color="DBDBDB" w:themeColor="accent3" w:themeTint="66"/>
   <w:body>
     <w:p>
       <w:pPr>
@@ -103,7 +104,7 @@
                     <pic:cNvPicPr/>
                   </pic:nvPicPr>
                   <pic:blipFill>
-                    <a:blip r:embed="rId4" cstate="print">
+                    <a:blip r:embed="rId5" cstate="print">
                       <a:extLst>
                         <a:ext uri="{28A0092B-C50C-407E-A947-70E740481C1C}">
                           <a14:useLocalDpi xmlns:a14="http://schemas.microsoft.com/office/drawing/2010/main" val="0"/>
@@ -203,7 +204,7 @@
                     <pic:cNvPicPr/>
                   </pic:nvPicPr>
                   <pic:blipFill>
-                    <a:blip r:embed="rId5" cstate="print">
+                    <a:blip r:embed="rId6" cstate="print">
                       <a:extLst>
                         <a:ext uri="{28A0092B-C50C-407E-A947-70E740481C1C}">
                           <a14:useLocalDpi xmlns:a14="http://schemas.microsoft.com/office/drawing/2010/main" val="0"/>
@@ -388,7 +389,7 @@
                     <pic:cNvPicPr/>
                   </pic:nvPicPr>
                   <pic:blipFill>
-                    <a:blip r:embed="rId6">
+                    <a:blip r:embed="rId7">
                       <a:extLst>
                         <a:ext uri="{28A0092B-C50C-407E-A947-70E740481C1C}">
                           <a14:useLocalDpi xmlns:a14="http://schemas.microsoft.com/office/drawing/2010/main" val="0"/>
@@ -578,7 +579,7 @@
                     <pic:cNvPicPr/>
                   </pic:nvPicPr>
                   <pic:blipFill>
-                    <a:blip r:embed="rId7">
+                    <a:blip r:embed="rId8">
                       <a:extLst>
                         <a:ext uri="{28A0092B-C50C-407E-A947-70E740481C1C}">
                           <a14:useLocalDpi xmlns:a14="http://schemas.microsoft.com/office/drawing/2010/main" val="0"/>
@@ -774,7 +775,7 @@
                     <pic:cNvPicPr/>
                   </pic:nvPicPr>
                   <pic:blipFill>
-                    <a:blip r:embed="rId8" cstate="print">
+                    <a:blip r:embed="rId9" cstate="print">
                       <a:extLst>
                         <a:ext uri="{28A0092B-C50C-407E-A947-70E740481C1C}">
                           <a14:useLocalDpi xmlns:a14="http://schemas.microsoft.com/office/drawing/2010/main" val="0"/>
@@ -884,7 +885,7 @@
                     <pic:cNvPicPr/>
                   </pic:nvPicPr>
                   <pic:blipFill>
-                    <a:blip r:embed="rId9" cstate="print">
+                    <a:blip r:embed="rId10" cstate="print">
                       <a:extLst>
                         <a:ext uri="{28A0092B-C50C-407E-A947-70E740481C1C}">
                           <a14:useLocalDpi xmlns:a14="http://schemas.microsoft.com/office/drawing/2010/main" val="0"/>
@@ -1015,13 +1016,341 @@
         <w:ind w:firstLine="284"/>
         <w:jc w:val="both"/>
       </w:pPr>
-    </w:p>
-    <w:p>
-      <w:pPr>
-        <w:pStyle w:val="SemEspaamento"/>
-        <w:ind w:firstLine="284"/>
-        <w:jc w:val="both"/>
-      </w:pPr>
+      <w:r>
+        <w:rPr>
+          <w:noProof/>
+        </w:rPr>
+        <w:drawing>
+          <wp:anchor distT="0" distB="0" distL="114300" distR="114300" simplePos="0" relativeHeight="251664384" behindDoc="0" locked="0" layoutInCell="1" allowOverlap="1" wp14:anchorId="3588FBF7" wp14:editId="50EEA16A">
+            <wp:simplePos x="0" y="0"/>
+            <wp:positionH relativeFrom="column">
+              <wp:posOffset>314325</wp:posOffset>
+            </wp:positionH>
+            <wp:positionV relativeFrom="paragraph">
+              <wp:posOffset>116840</wp:posOffset>
+            </wp:positionV>
+            <wp:extent cx="2376805" cy="3036570"/>
+            <wp:effectExtent l="133350" t="114300" r="137795" b="163830"/>
+            <wp:wrapThrough wrapText="bothSides">
+              <wp:wrapPolygon edited="0">
+                <wp:start x="-1039" y="-813"/>
+                <wp:lineTo x="-1212" y="21546"/>
+                <wp:lineTo x="-519" y="22630"/>
+                <wp:lineTo x="21987" y="22630"/>
+                <wp:lineTo x="22679" y="21275"/>
+                <wp:lineTo x="22679" y="1626"/>
+                <wp:lineTo x="22333" y="-813"/>
+                <wp:lineTo x="-1039" y="-813"/>
+              </wp:wrapPolygon>
+            </wp:wrapThrough>
+            <wp:docPr id="10" name="Imagem 10"/>
+            <wp:cNvGraphicFramePr>
+              <a:graphicFrameLocks xmlns:a="http://schemas.openxmlformats.org/drawingml/2006/main" noChangeAspect="1"/>
+            </wp:cNvGraphicFramePr>
+            <a:graphic xmlns:a="http://schemas.openxmlformats.org/drawingml/2006/main">
+              <a:graphicData uri="http://schemas.openxmlformats.org/drawingml/2006/picture">
+                <pic:pic xmlns:pic="http://schemas.openxmlformats.org/drawingml/2006/picture">
+                  <pic:nvPicPr>
+                    <pic:cNvPr id="1" name=""/>
+                    <pic:cNvPicPr/>
+                  </pic:nvPicPr>
+                  <pic:blipFill>
+                    <a:blip r:embed="rId11" cstate="print">
+                      <a:extLst>
+                        <a:ext uri="{28A0092B-C50C-407E-A947-70E740481C1C}">
+                          <a14:useLocalDpi xmlns:a14="http://schemas.microsoft.com/office/drawing/2010/main" val="0"/>
+                        </a:ext>
+                      </a:extLst>
+                    </a:blip>
+                    <a:stretch>
+                      <a:fillRect/>
+                    </a:stretch>
+                  </pic:blipFill>
+                  <pic:spPr>
+                    <a:xfrm>
+                      <a:off x="0" y="0"/>
+                      <a:ext cx="2376805" cy="3036570"/>
+                    </a:xfrm>
+                    <a:prstGeom prst="rect">
+                      <a:avLst/>
+                    </a:prstGeom>
+                    <a:solidFill>
+                      <a:srgbClr val="FFFFFF">
+                        <a:shade val="85000"/>
+                      </a:srgbClr>
+                    </a:solidFill>
+                    <a:ln w="88900" cap="sq">
+                      <a:solidFill>
+                        <a:srgbClr val="FFFFFF"/>
+                      </a:solidFill>
+                      <a:miter lim="800000"/>
+                    </a:ln>
+                    <a:effectLst>
+                      <a:outerShdw blurRad="55000" dist="18000" dir="5400000" algn="tl" rotWithShape="0">
+                        <a:srgbClr val="000000">
+                          <a:alpha val="40000"/>
+                        </a:srgbClr>
+                      </a:outerShdw>
+                    </a:effectLst>
+                    <a:scene3d>
+                      <a:camera prst="orthographicFront"/>
+                      <a:lightRig rig="twoPt" dir="t">
+                        <a:rot lat="0" lon="0" rev="7200000"/>
+                      </a:lightRig>
+                    </a:scene3d>
+                    <a:sp3d>
+                      <a:bevelT w="25400" h="19050"/>
+                      <a:contourClr>
+                        <a:srgbClr val="FFFFFF"/>
+                      </a:contourClr>
+                    </a:sp3d>
+                  </pic:spPr>
+                </pic:pic>
+              </a:graphicData>
+            </a:graphic>
+            <wp14:sizeRelH relativeFrom="page">
+              <wp14:pctWidth>0</wp14:pctWidth>
+            </wp14:sizeRelH>
+            <wp14:sizeRelV relativeFrom="page">
+              <wp14:pctHeight>0</wp14:pctHeight>
+            </wp14:sizeRelV>
+          </wp:anchor>
+        </w:drawing>
+      </w:r>
+    </w:p>
+    <w:p>
+      <w:pPr>
+        <w:pStyle w:val="SemEspaamento"/>
+        <w:ind w:firstLine="284"/>
+        <w:jc w:val="both"/>
+      </w:pPr>
+    </w:p>
+    <w:p>
+      <w:pPr>
+        <w:pStyle w:val="SemEspaamento"/>
+        <w:ind w:firstLine="284"/>
+        <w:jc w:val="both"/>
+      </w:pPr>
+      <w:r>
+        <w:t>Maneira simplificada de fazer as auto atribuições.</w:t>
+      </w:r>
+    </w:p>
+    <w:p>
+      <w:pPr>
+        <w:pStyle w:val="SemEspaamento"/>
+        <w:ind w:firstLine="284"/>
+        <w:jc w:val="both"/>
+      </w:pPr>
+    </w:p>
+    <w:p>
+      <w:pPr>
+        <w:pStyle w:val="SemEspaamento"/>
+        <w:ind w:firstLine="284"/>
+        <w:jc w:val="both"/>
+      </w:pPr>
+      <w:r>
+        <w:t xml:space="preserve">Veja que em vez de se usar as duas letras n para uma receber a outra e depois o </w:t>
+      </w:r>
+      <w:r>
+        <w:t>número, colocamos somente um ‘n’ seguido da operação mais o sinal de atribuição que é o igual (=).</w:t>
+      </w:r>
+    </w:p>
+    <w:p>
+      <w:pPr>
+        <w:pStyle w:val="SemEspaamento"/>
+        <w:ind w:firstLine="284"/>
+        <w:jc w:val="both"/>
+      </w:pPr>
+    </w:p>
+    <w:p>
+      <w:pPr>
+        <w:pStyle w:val="SemEspaamento"/>
+        <w:ind w:firstLine="284"/>
+        <w:jc w:val="both"/>
+      </w:pPr>
+    </w:p>
+    <w:p>
+      <w:pPr>
+        <w:pStyle w:val="SemEspaamento"/>
+        <w:ind w:firstLine="284"/>
+        <w:jc w:val="both"/>
+      </w:pPr>
+      <w:r>
+        <w:t xml:space="preserve">Esse tipo de sintaxe é </w:t>
+      </w:r>
+      <w:r>
+        <w:t>aceito</w:t>
+      </w:r>
+      <w:r>
+        <w:t xml:space="preserve"> pela grande maioria das linguagens de programação que existe hoje em dia, então não se preocupe em aprender essas sintaxes para usar somente em JavaScript, use-as também em outras linguagens de programação sem problema nenhum, e lembre-se sempre, pratique, </w:t>
+      </w:r>
+      <w:proofErr w:type="gramStart"/>
+      <w:r>
+        <w:t>pois</w:t>
+      </w:r>
+      <w:proofErr w:type="gramEnd"/>
+      <w:r>
+        <w:t xml:space="preserve"> somente assistir aula não te fazer aprender, o que nos faz aprender é a prática, invente exemplos e faça suas próprias operações aritméticas, eu garanto que você vai aprender muito mais.</w:t>
+      </w:r>
+    </w:p>
+    <w:p>
+      <w:pPr>
+        <w:pStyle w:val="SemEspaamento"/>
+        <w:ind w:firstLine="284"/>
+        <w:jc w:val="both"/>
+      </w:pPr>
+    </w:p>
+    <w:p>
+      <w:pPr>
+        <w:pStyle w:val="SemEspaamento"/>
+        <w:ind w:firstLine="284"/>
+        <w:jc w:val="both"/>
+      </w:pPr>
+    </w:p>
+    <w:p>
+      <w:pPr>
+        <w:pStyle w:val="SemEspaamento"/>
+        <w:ind w:firstLine="284"/>
+        <w:jc w:val="both"/>
+      </w:pPr>
+    </w:p>
+    <w:p>
+      <w:pPr>
+        <w:pStyle w:val="SemEspaamento"/>
+        <w:ind w:firstLine="284"/>
+        <w:jc w:val="both"/>
+      </w:pPr>
+      <w:r>
+        <w:rPr>
+          <w:noProof/>
+        </w:rPr>
+        <w:drawing>
+          <wp:anchor distT="0" distB="0" distL="114300" distR="114300" simplePos="0" relativeHeight="251665408" behindDoc="0" locked="0" layoutInCell="1" allowOverlap="1" wp14:anchorId="55C3625A" wp14:editId="196EFEE6">
+            <wp:simplePos x="0" y="0"/>
+            <wp:positionH relativeFrom="column">
+              <wp:posOffset>314325</wp:posOffset>
+            </wp:positionH>
+            <wp:positionV relativeFrom="paragraph">
+              <wp:posOffset>105038</wp:posOffset>
+            </wp:positionV>
+            <wp:extent cx="2404613" cy="1993086"/>
+            <wp:effectExtent l="133350" t="114300" r="148590" b="160020"/>
+            <wp:wrapThrough wrapText="bothSides">
+              <wp:wrapPolygon edited="0">
+                <wp:start x="-1027" y="-1239"/>
+                <wp:lineTo x="-1198" y="22302"/>
+                <wp:lineTo x="-685" y="23128"/>
+                <wp:lineTo x="22079" y="23128"/>
+                <wp:lineTo x="22593" y="22302"/>
+                <wp:lineTo x="22764" y="2478"/>
+                <wp:lineTo x="22422" y="-1239"/>
+                <wp:lineTo x="-1027" y="-1239"/>
+              </wp:wrapPolygon>
+            </wp:wrapThrough>
+            <wp:docPr id="11" name="Imagem 11"/>
+            <wp:cNvGraphicFramePr>
+              <a:graphicFrameLocks xmlns:a="http://schemas.openxmlformats.org/drawingml/2006/main" noChangeAspect="1"/>
+            </wp:cNvGraphicFramePr>
+            <a:graphic xmlns:a="http://schemas.openxmlformats.org/drawingml/2006/main">
+              <a:graphicData uri="http://schemas.openxmlformats.org/drawingml/2006/picture">
+                <pic:pic xmlns:pic="http://schemas.openxmlformats.org/drawingml/2006/picture">
+                  <pic:nvPicPr>
+                    <pic:cNvPr id="1" name=""/>
+                    <pic:cNvPicPr/>
+                  </pic:nvPicPr>
+                  <pic:blipFill>
+                    <a:blip r:embed="rId12" cstate="print">
+                      <a:extLst>
+                        <a:ext uri="{28A0092B-C50C-407E-A947-70E740481C1C}">
+                          <a14:useLocalDpi xmlns:a14="http://schemas.microsoft.com/office/drawing/2010/main" val="0"/>
+                        </a:ext>
+                      </a:extLst>
+                    </a:blip>
+                    <a:stretch>
+                      <a:fillRect/>
+                    </a:stretch>
+                  </pic:blipFill>
+                  <pic:spPr>
+                    <a:xfrm>
+                      <a:off x="0" y="0"/>
+                      <a:ext cx="2404613" cy="1993086"/>
+                    </a:xfrm>
+                    <a:prstGeom prst="rect">
+                      <a:avLst/>
+                    </a:prstGeom>
+                    <a:solidFill>
+                      <a:srgbClr val="FFFFFF">
+                        <a:shade val="85000"/>
+                      </a:srgbClr>
+                    </a:solidFill>
+                    <a:ln w="88900" cap="sq">
+                      <a:solidFill>
+                        <a:srgbClr val="FFFFFF"/>
+                      </a:solidFill>
+                      <a:miter lim="800000"/>
+                    </a:ln>
+                    <a:effectLst>
+                      <a:outerShdw blurRad="55000" dist="18000" dir="5400000" algn="tl" rotWithShape="0">
+                        <a:srgbClr val="000000">
+                          <a:alpha val="40000"/>
+                        </a:srgbClr>
+                      </a:outerShdw>
+                    </a:effectLst>
+                    <a:scene3d>
+                      <a:camera prst="orthographicFront"/>
+                      <a:lightRig rig="twoPt" dir="t">
+                        <a:rot lat="0" lon="0" rev="7200000"/>
+                      </a:lightRig>
+                    </a:scene3d>
+                    <a:sp3d>
+                      <a:bevelT w="25400" h="19050"/>
+                      <a:contourClr>
+                        <a:srgbClr val="FFFFFF"/>
+                      </a:contourClr>
+                    </a:sp3d>
+                  </pic:spPr>
+                </pic:pic>
+              </a:graphicData>
+            </a:graphic>
+            <wp14:sizeRelH relativeFrom="page">
+              <wp14:pctWidth>0</wp14:pctWidth>
+            </wp14:sizeRelH>
+            <wp14:sizeRelV relativeFrom="page">
+              <wp14:pctHeight>0</wp14:pctHeight>
+            </wp14:sizeRelV>
+          </wp:anchor>
+        </w:drawing>
+      </w:r>
+      <w:r>
+        <w:t>Esses são as formas de fazer incremento</w:t>
+      </w:r>
+      <w:r>
+        <w:t>, esse incremento pode funcionar para qualquer valor, porem no exemplo ao lado vemos somente com 1.</w:t>
+      </w:r>
+    </w:p>
+    <w:p>
+      <w:pPr>
+        <w:pStyle w:val="SemEspaamento"/>
+        <w:ind w:firstLine="284"/>
+        <w:jc w:val="both"/>
+      </w:pPr>
+    </w:p>
+    <w:p>
+      <w:pPr>
+        <w:pStyle w:val="SemEspaamento"/>
+        <w:ind w:firstLine="284"/>
+        <w:jc w:val="both"/>
+      </w:pPr>
+    </w:p>
+    <w:p>
+      <w:pPr>
+        <w:pStyle w:val="SemEspaamento"/>
+        <w:ind w:firstLine="284"/>
+        <w:jc w:val="both"/>
+      </w:pPr>
+      <w:r>
+        <w:t>Esse método pode ser usado com a estrutura de repetição ‘enquanto’, que delimitará um valor inicial e um valor final, e enquanto esse valor final não for atingido ele não para de fazer a operação. Porem tome cuidado com os loops infinitos, pois eles acontecem muito na construção de sistemas, e podem comprometer seriamente se acontecer em um sistema profissional e trazer sérios problemas a ele.</w:t>
+      </w:r>
     </w:p>
     <w:sectPr>
       <w:pgSz w:w="11906" w:h="16838"/>
@@ -1764,4 +2093,16 @@
     </a:ext>
   </a:extLst>
 </a:theme>
+</file>
+
+<file path=customXml/item1.xml><?xml version="1.0" encoding="utf-8"?>
+<b:Sources xmlns:b="http://schemas.openxmlformats.org/officeDocument/2006/bibliography" xmlns="http://schemas.openxmlformats.org/officeDocument/2006/bibliography" SelectedStyle="\APASixthEditionOfficeOnline.xsl" StyleName="APA" Version="6"/>
+</file>
+
+<file path=customXml/itemProps1.xml><?xml version="1.0" encoding="utf-8"?>
+<ds:datastoreItem xmlns:ds="http://schemas.openxmlformats.org/officeDocument/2006/customXml" ds:itemID="{7A692F2F-C884-4C95-A2B5-8960301D419C}">
+  <ds:schemaRefs>
+    <ds:schemaRef ds:uri="http://schemas.openxmlformats.org/officeDocument/2006/bibliography"/>
+  </ds:schemaRefs>
+</ds:datastoreItem>
 </file>
</xml_diff>

<commit_message>
Logo Adicionado no Documento
</commit_message>
<xml_diff>
--- a/JavaScript/Anotações/07 Operadores.docx
+++ b/JavaScript/Anotações/07 Operadores.docx
@@ -104,7 +104,7 @@
                     <pic:cNvPicPr/>
                   </pic:nvPicPr>
                   <pic:blipFill>
-                    <a:blip r:embed="rId5" cstate="print">
+                    <a:blip r:embed="rId7" cstate="print">
                       <a:extLst>
                         <a:ext uri="{28A0092B-C50C-407E-A947-70E740481C1C}">
                           <a14:useLocalDpi xmlns:a14="http://schemas.microsoft.com/office/drawing/2010/main" val="0"/>
@@ -204,7 +204,7 @@
                     <pic:cNvPicPr/>
                   </pic:nvPicPr>
                   <pic:blipFill>
-                    <a:blip r:embed="rId6" cstate="print">
+                    <a:blip r:embed="rId8" cstate="print">
                       <a:extLst>
                         <a:ext uri="{28A0092B-C50C-407E-A947-70E740481C1C}">
                           <a14:useLocalDpi xmlns:a14="http://schemas.microsoft.com/office/drawing/2010/main" val="0"/>
@@ -389,7 +389,7 @@
                     <pic:cNvPicPr/>
                   </pic:nvPicPr>
                   <pic:blipFill>
-                    <a:blip r:embed="rId7">
+                    <a:blip r:embed="rId9">
                       <a:extLst>
                         <a:ext uri="{28A0092B-C50C-407E-A947-70E740481C1C}">
                           <a14:useLocalDpi xmlns:a14="http://schemas.microsoft.com/office/drawing/2010/main" val="0"/>
@@ -579,7 +579,7 @@
                     <pic:cNvPicPr/>
                   </pic:nvPicPr>
                   <pic:blipFill>
-                    <a:blip r:embed="rId8">
+                    <a:blip r:embed="rId10">
                       <a:extLst>
                         <a:ext uri="{28A0092B-C50C-407E-A947-70E740481C1C}">
                           <a14:useLocalDpi xmlns:a14="http://schemas.microsoft.com/office/drawing/2010/main" val="0"/>
@@ -739,7 +739,6 @@
         <w:rPr>
           <w:noProof/>
         </w:rPr>
-        <w:lastRenderedPageBreak/>
         <w:drawing>
           <wp:anchor distT="0" distB="0" distL="114300" distR="114300" simplePos="0" relativeHeight="251662336" behindDoc="0" locked="0" layoutInCell="1" allowOverlap="1" wp14:anchorId="2F5D1D62" wp14:editId="0E3C6102">
             <wp:simplePos x="0" y="0"/>
@@ -775,7 +774,7 @@
                     <pic:cNvPicPr/>
                   </pic:nvPicPr>
                   <pic:blipFill>
-                    <a:blip r:embed="rId9" cstate="print">
+                    <a:blip r:embed="rId11" cstate="print">
                       <a:extLst>
                         <a:ext uri="{28A0092B-C50C-407E-A947-70E740481C1C}">
                           <a14:useLocalDpi xmlns:a14="http://schemas.microsoft.com/office/drawing/2010/main" val="0"/>
@@ -885,7 +884,7 @@
                     <pic:cNvPicPr/>
                   </pic:nvPicPr>
                   <pic:blipFill>
-                    <a:blip r:embed="rId10" cstate="print">
+                    <a:blip r:embed="rId12" cstate="print">
                       <a:extLst>
                         <a:ext uri="{28A0092B-C50C-407E-A947-70E740481C1C}">
                           <a14:useLocalDpi xmlns:a14="http://schemas.microsoft.com/office/drawing/2010/main" val="0"/>
@@ -1055,7 +1054,7 @@
                     <pic:cNvPicPr/>
                   </pic:nvPicPr>
                   <pic:blipFill>
-                    <a:blip r:embed="rId11" cstate="print">
+                    <a:blip r:embed="rId13" cstate="print">
                       <a:extLst>
                         <a:ext uri="{28A0092B-C50C-407E-A947-70E740481C1C}">
                           <a14:useLocalDpi xmlns:a14="http://schemas.microsoft.com/office/drawing/2010/main" val="0"/>
@@ -1224,6 +1223,7 @@
         <w:rPr>
           <w:noProof/>
         </w:rPr>
+        <w:lastRenderedPageBreak/>
         <w:drawing>
           <wp:anchor distT="0" distB="0" distL="114300" distR="114300" simplePos="0" relativeHeight="251665408" behindDoc="0" locked="0" layoutInCell="1" allowOverlap="1" wp14:anchorId="55C3625A" wp14:editId="196EFEE6">
             <wp:simplePos x="0" y="0"/>
@@ -1259,7 +1259,7 @@
                     <pic:cNvPicPr/>
                   </pic:nvPicPr>
                   <pic:blipFill>
-                    <a:blip r:embed="rId12" cstate="print">
+                    <a:blip r:embed="rId14" cstate="print">
                       <a:extLst>
                         <a:ext uri="{28A0092B-C50C-407E-A947-70E740481C1C}">
                           <a14:useLocalDpi xmlns:a14="http://schemas.microsoft.com/office/drawing/2010/main" val="0"/>
@@ -1353,6 +1353,7 @@
       </w:r>
     </w:p>
     <w:sectPr>
+      <w:footerReference w:type="default" r:id="rId15"/>
       <w:pgSz w:w="11906" w:h="16838"/>
       <w:pgMar w:top="720" w:right="720" w:bottom="720" w:left="720" w:header="708" w:footer="708" w:gutter="0"/>
       <w:cols w:space="708"/>
@@ -1360,6 +1361,142 @@
     </w:sectPr>
   </w:body>
 </w:document>
+</file>
+
+<file path=word/endnotes.xml><?xml version="1.0" encoding="utf-8"?>
+<w:endnotes xmlns:wpc="http://schemas.microsoft.com/office/word/2010/wordprocessingCanvas" xmlns:cx="http://schemas.microsoft.com/office/drawing/2014/chartex" xmlns:cx1="http://schemas.microsoft.com/office/drawing/2015/9/8/chartex" xmlns:cx2="http://schemas.microsoft.com/office/drawing/2015/10/21/chartex" xmlns:cx3="http://schemas.microsoft.com/office/drawing/2016/5/9/chartex" xmlns:cx4="http://schemas.microsoft.com/office/drawing/2016/5/10/chartex" xmlns:cx5="http://schemas.microsoft.com/office/drawing/2016/5/11/chartex" xmlns:cx6="http://schemas.microsoft.com/office/drawing/2016/5/12/chartex" xmlns:cx7="http://schemas.microsoft.com/office/drawing/2016/5/13/chartex" xmlns:cx8="http://schemas.microsoft.com/office/drawing/2016/5/14/chartex" xmlns:mc="http://schemas.openxmlformats.org/markup-compatibility/2006" xmlns:aink="http://schemas.microsoft.com/office/drawing/2016/ink" xmlns:am3d="http://schemas.microsoft.com/office/drawing/2017/model3d" xmlns:o="urn:schemas-microsoft-com:office:office" xmlns:r="http://schemas.openxmlformats.org/officeDocument/2006/relationships" xmlns:m="http://schemas.openxmlformats.org/officeDocument/2006/math" xmlns:v="urn:schemas-microsoft-com:vml" xmlns:wp14="http://schemas.microsoft.com/office/word/2010/wordprocessingDrawing" xmlns:wp="http://schemas.openxmlformats.org/drawingml/2006/wordprocessingDrawing" xmlns:w10="urn:schemas-microsoft-com:office:word" xmlns:w="http://schemas.openxmlformats.org/wordprocessingml/2006/main" xmlns:w14="http://schemas.microsoft.com/office/word/2010/wordml" xmlns:w15="http://schemas.microsoft.com/office/word/2012/wordml" xmlns:w16cex="http://schemas.microsoft.com/office/word/2018/wordml/cex" xmlns:w16cid="http://schemas.microsoft.com/office/word/2016/wordml/cid" xmlns:w16="http://schemas.microsoft.com/office/word/2018/wordml" xmlns:w16se="http://schemas.microsoft.com/office/word/2015/wordml/symex" xmlns:wpg="http://schemas.microsoft.com/office/word/2010/wordprocessingGroup" xmlns:wpi="http://schemas.microsoft.com/office/word/2010/wordprocessingInk" xmlns:wne="http://schemas.microsoft.com/office/word/2006/wordml" xmlns:wps="http://schemas.microsoft.com/office/word/2010/wordprocessingShape" mc:Ignorable="w14 w15 w16se w16cid w16 w16cex wp14">
+  <w:endnote w:type="separator" w:id="-1">
+    <w:p>
+      <w:pPr>
+        <w:spacing w:after="0" w:line="240" w:lineRule="auto"/>
+      </w:pPr>
+      <w:r>
+        <w:separator/>
+      </w:r>
+    </w:p>
+  </w:endnote>
+  <w:endnote w:type="continuationSeparator" w:id="0">
+    <w:p>
+      <w:pPr>
+        <w:spacing w:after="0" w:line="240" w:lineRule="auto"/>
+      </w:pPr>
+      <w:r>
+        <w:continuationSeparator/>
+      </w:r>
+    </w:p>
+  </w:endnote>
+</w:endnotes>
+</file>
+
+<file path=word/footer1.xml><?xml version="1.0" encoding="utf-8"?>
+<w:ftr xmlns:wpc="http://schemas.microsoft.com/office/word/2010/wordprocessingCanvas" xmlns:cx="http://schemas.microsoft.com/office/drawing/2014/chartex" xmlns:cx1="http://schemas.microsoft.com/office/drawing/2015/9/8/chartex" xmlns:cx2="http://schemas.microsoft.com/office/drawing/2015/10/21/chartex" xmlns:cx3="http://schemas.microsoft.com/office/drawing/2016/5/9/chartex" xmlns:cx4="http://schemas.microsoft.com/office/drawing/2016/5/10/chartex" xmlns:cx5="http://schemas.microsoft.com/office/drawing/2016/5/11/chartex" xmlns:cx6="http://schemas.microsoft.com/office/drawing/2016/5/12/chartex" xmlns:cx7="http://schemas.microsoft.com/office/drawing/2016/5/13/chartex" xmlns:cx8="http://schemas.microsoft.com/office/drawing/2016/5/14/chartex" xmlns:mc="http://schemas.openxmlformats.org/markup-compatibility/2006" xmlns:aink="http://schemas.microsoft.com/office/drawing/2016/ink" xmlns:am3d="http://schemas.microsoft.com/office/drawing/2017/model3d" xmlns:o="urn:schemas-microsoft-com:office:office" xmlns:r="http://schemas.openxmlformats.org/officeDocument/2006/relationships" xmlns:m="http://schemas.openxmlformats.org/officeDocument/2006/math" xmlns:v="urn:schemas-microsoft-com:vml" xmlns:wp14="http://schemas.microsoft.com/office/word/2010/wordprocessingDrawing" xmlns:wp="http://schemas.openxmlformats.org/drawingml/2006/wordprocessingDrawing" xmlns:w10="urn:schemas-microsoft-com:office:word" xmlns:w="http://schemas.openxmlformats.org/wordprocessingml/2006/main" xmlns:w14="http://schemas.microsoft.com/office/word/2010/wordml" xmlns:w15="http://schemas.microsoft.com/office/word/2012/wordml" xmlns:w16cex="http://schemas.microsoft.com/office/word/2018/wordml/cex" xmlns:w16cid="http://schemas.microsoft.com/office/word/2016/wordml/cid" xmlns:w16="http://schemas.microsoft.com/office/word/2018/wordml" xmlns:w16se="http://schemas.microsoft.com/office/word/2015/wordml/symex" xmlns:wpg="http://schemas.microsoft.com/office/word/2010/wordprocessingGroup" xmlns:wpi="http://schemas.microsoft.com/office/word/2010/wordprocessingInk" xmlns:wne="http://schemas.microsoft.com/office/word/2006/wordml" xmlns:wps="http://schemas.microsoft.com/office/word/2010/wordprocessingShape" mc:Ignorable="w14 w15 w16se w16cid w16 w16cex wp14">
+  <w:p>
+    <w:pPr>
+      <w:pStyle w:val="Rodap"/>
+      <w:jc w:val="right"/>
+    </w:pPr>
+    <w:r>
+      <w:rPr>
+        <w:noProof/>
+      </w:rPr>
+      <w:drawing>
+        <wp:anchor distT="0" distB="0" distL="114300" distR="114300" simplePos="0" relativeHeight="251658240" behindDoc="0" locked="0" layoutInCell="1" allowOverlap="1" wp14:anchorId="6BF7FF56" wp14:editId="3A821D34">
+          <wp:simplePos x="0" y="0"/>
+          <wp:positionH relativeFrom="margin">
+            <wp:align>left</wp:align>
+          </wp:positionH>
+          <wp:positionV relativeFrom="paragraph">
+            <wp:posOffset>29917</wp:posOffset>
+          </wp:positionV>
+          <wp:extent cx="1009291" cy="262255"/>
+          <wp:effectExtent l="0" t="0" r="635" b="4445"/>
+          <wp:wrapThrough wrapText="bothSides">
+            <wp:wrapPolygon edited="0">
+              <wp:start x="18351" y="0"/>
+              <wp:lineTo x="0" y="3138"/>
+              <wp:lineTo x="0" y="18828"/>
+              <wp:lineTo x="1223" y="20397"/>
+              <wp:lineTo x="5709" y="20397"/>
+              <wp:lineTo x="20798" y="18828"/>
+              <wp:lineTo x="21206" y="6276"/>
+              <wp:lineTo x="20390" y="0"/>
+              <wp:lineTo x="18351" y="0"/>
+            </wp:wrapPolygon>
+          </wp:wrapThrough>
+          <wp:docPr id="2" name="Imagem 2"/>
+          <wp:cNvGraphicFramePr>
+            <a:graphicFrameLocks xmlns:a="http://schemas.openxmlformats.org/drawingml/2006/main" noChangeAspect="1"/>
+          </wp:cNvGraphicFramePr>
+          <a:graphic xmlns:a="http://schemas.openxmlformats.org/drawingml/2006/main">
+            <a:graphicData uri="http://schemas.openxmlformats.org/drawingml/2006/picture">
+              <pic:pic xmlns:pic="http://schemas.openxmlformats.org/drawingml/2006/picture">
+                <pic:nvPicPr>
+                  <pic:cNvPr id="2" name="Imagem 2"/>
+                  <pic:cNvPicPr/>
+                </pic:nvPicPr>
+                <pic:blipFill>
+                  <a:blip r:embed="rId1">
+                    <a:extLst>
+                      <a:ext uri="{28A0092B-C50C-407E-A947-70E740481C1C}">
+                        <a14:useLocalDpi xmlns:a14="http://schemas.microsoft.com/office/drawing/2010/main" val="0"/>
+                      </a:ext>
+                    </a:extLst>
+                  </a:blip>
+                  <a:stretch>
+                    <a:fillRect/>
+                  </a:stretch>
+                </pic:blipFill>
+                <pic:spPr>
+                  <a:xfrm>
+                    <a:off x="0" y="0"/>
+                    <a:ext cx="1009291" cy="262255"/>
+                  </a:xfrm>
+                  <a:prstGeom prst="rect">
+                    <a:avLst/>
+                  </a:prstGeom>
+                </pic:spPr>
+              </pic:pic>
+            </a:graphicData>
+          </a:graphic>
+          <wp14:sizeRelH relativeFrom="page">
+            <wp14:pctWidth>0</wp14:pctWidth>
+          </wp14:sizeRelH>
+          <wp14:sizeRelV relativeFrom="page">
+            <wp14:pctHeight>0</wp14:pctHeight>
+          </wp14:sizeRelV>
+        </wp:anchor>
+      </w:drawing>
+    </w:r>
+    <w:r>
+      <w:t>www.cncode.com.br</w:t>
+    </w:r>
+  </w:p>
+</w:ftr>
+</file>
+
+<file path=word/footnotes.xml><?xml version="1.0" encoding="utf-8"?>
+<w:footnotes xmlns:wpc="http://schemas.microsoft.com/office/word/2010/wordprocessingCanvas" xmlns:cx="http://schemas.microsoft.com/office/drawing/2014/chartex" xmlns:cx1="http://schemas.microsoft.com/office/drawing/2015/9/8/chartex" xmlns:cx2="http://schemas.microsoft.com/office/drawing/2015/10/21/chartex" xmlns:cx3="http://schemas.microsoft.com/office/drawing/2016/5/9/chartex" xmlns:cx4="http://schemas.microsoft.com/office/drawing/2016/5/10/chartex" xmlns:cx5="http://schemas.microsoft.com/office/drawing/2016/5/11/chartex" xmlns:cx6="http://schemas.microsoft.com/office/drawing/2016/5/12/chartex" xmlns:cx7="http://schemas.microsoft.com/office/drawing/2016/5/13/chartex" xmlns:cx8="http://schemas.microsoft.com/office/drawing/2016/5/14/chartex" xmlns:mc="http://schemas.openxmlformats.org/markup-compatibility/2006" xmlns:aink="http://schemas.microsoft.com/office/drawing/2016/ink" xmlns:am3d="http://schemas.microsoft.com/office/drawing/2017/model3d" xmlns:o="urn:schemas-microsoft-com:office:office" xmlns:r="http://schemas.openxmlformats.org/officeDocument/2006/relationships" xmlns:m="http://schemas.openxmlformats.org/officeDocument/2006/math" xmlns:v="urn:schemas-microsoft-com:vml" xmlns:wp14="http://schemas.microsoft.com/office/word/2010/wordprocessingDrawing" xmlns:wp="http://schemas.openxmlformats.org/drawingml/2006/wordprocessingDrawing" xmlns:w10="urn:schemas-microsoft-com:office:word" xmlns:w="http://schemas.openxmlformats.org/wordprocessingml/2006/main" xmlns:w14="http://schemas.microsoft.com/office/word/2010/wordml" xmlns:w15="http://schemas.microsoft.com/office/word/2012/wordml" xmlns:w16cex="http://schemas.microsoft.com/office/word/2018/wordml/cex" xmlns:w16cid="http://schemas.microsoft.com/office/word/2016/wordml/cid" xmlns:w16="http://schemas.microsoft.com/office/word/2018/wordml" xmlns:w16se="http://schemas.microsoft.com/office/word/2015/wordml/symex" xmlns:wpg="http://schemas.microsoft.com/office/word/2010/wordprocessingGroup" xmlns:wpi="http://schemas.microsoft.com/office/word/2010/wordprocessingInk" xmlns:wne="http://schemas.microsoft.com/office/word/2006/wordml" xmlns:wps="http://schemas.microsoft.com/office/word/2010/wordprocessingShape" mc:Ignorable="w14 w15 w16se w16cid w16 w16cex wp14">
+  <w:footnote w:type="separator" w:id="-1">
+    <w:p>
+      <w:pPr>
+        <w:spacing w:after="0" w:line="240" w:lineRule="auto"/>
+      </w:pPr>
+      <w:r>
+        <w:separator/>
+      </w:r>
+    </w:p>
+  </w:footnote>
+  <w:footnote w:type="continuationSeparator" w:id="0">
+    <w:p>
+      <w:pPr>
+        <w:spacing w:after="0" w:line="240" w:lineRule="auto"/>
+      </w:pPr>
+      <w:r>
+        <w:continuationSeparator/>
+      </w:r>
+    </w:p>
+  </w:footnote>
+</w:footnotes>
 </file>
 
 <file path=word/styles.xml><?xml version="1.0" encoding="utf-8"?>
@@ -1797,6 +1934,50 @@
       <w:spacing w:after="0" w:line="240" w:lineRule="auto"/>
     </w:pPr>
   </w:style>
+  <w:style w:type="paragraph" w:styleId="Cabealho">
+    <w:name w:val="header"/>
+    <w:basedOn w:val="Normal"/>
+    <w:link w:val="CabealhoChar"/>
+    <w:uiPriority w:val="99"/>
+    <w:unhideWhenUsed/>
+    <w:rsid w:val="0054591E"/>
+    <w:pPr>
+      <w:tabs>
+        <w:tab w:val="center" w:pos="4252"/>
+        <w:tab w:val="right" w:pos="8504"/>
+      </w:tabs>
+      <w:spacing w:after="0" w:line="240" w:lineRule="auto"/>
+    </w:pPr>
+  </w:style>
+  <w:style w:type="character" w:customStyle="1" w:styleId="CabealhoChar">
+    <w:name w:val="Cabeçalho Char"/>
+    <w:basedOn w:val="Fontepargpadro"/>
+    <w:link w:val="Cabealho"/>
+    <w:uiPriority w:val="99"/>
+    <w:rsid w:val="0054591E"/>
+  </w:style>
+  <w:style w:type="paragraph" w:styleId="Rodap">
+    <w:name w:val="footer"/>
+    <w:basedOn w:val="Normal"/>
+    <w:link w:val="RodapChar"/>
+    <w:uiPriority w:val="99"/>
+    <w:unhideWhenUsed/>
+    <w:rsid w:val="0054591E"/>
+    <w:pPr>
+      <w:tabs>
+        <w:tab w:val="center" w:pos="4252"/>
+        <w:tab w:val="right" w:pos="8504"/>
+      </w:tabs>
+      <w:spacing w:after="0" w:line="240" w:lineRule="auto"/>
+    </w:pPr>
+  </w:style>
+  <w:style w:type="character" w:customStyle="1" w:styleId="RodapChar">
+    <w:name w:val="Rodapé Char"/>
+    <w:basedOn w:val="Fontepargpadro"/>
+    <w:link w:val="Rodap"/>
+    <w:uiPriority w:val="99"/>
+    <w:rsid w:val="0054591E"/>
+  </w:style>
 </w:styles>
 </file>
 

</xml_diff>